<commit_message>
details in probleembeschrijving, swot toegevoegd
</commit_message>
<xml_diff>
--- a/Casus IF5.docx
+++ b/Casus IF5.docx
@@ -5,110 +5,198 @@
     <w:p>
       <w:pPr>
         <w:pStyle w:val="Titel"/>
-      </w:pPr>
-      <w:r>
+        <w:rPr>
+          <w:lang w:val="nl-NL"/>
+        </w:rPr>
+      </w:pPr>
+      <w:r>
+        <w:rPr>
+          <w:lang w:val="nl-NL"/>
+        </w:rPr>
         <w:t>Casus IF5</w:t>
       </w:r>
       <w:r>
+        <w:rPr>
+          <w:lang w:val="nl-NL"/>
+        </w:rPr>
         <w:t xml:space="preserve">: </w:t>
       </w:r>
       <w:proofErr w:type="spellStart"/>
       <w:r>
+        <w:rPr>
+          <w:lang w:val="nl-NL"/>
+        </w:rPr>
         <w:t>KoffieZO</w:t>
       </w:r>
       <w:proofErr w:type="spellEnd"/>
     </w:p>
-    <w:p/>
-    <w:p/>
-    <w:p/>
-    <w:p/>
-    <w:p/>
+    <w:p>
+      <w:pPr>
+        <w:rPr>
+          <w:lang w:val="nl-NL"/>
+        </w:rPr>
+      </w:pPr>
+    </w:p>
+    <w:p>
+      <w:pPr>
+        <w:rPr>
+          <w:lang w:val="nl-NL"/>
+        </w:rPr>
+      </w:pPr>
+    </w:p>
+    <w:p>
+      <w:pPr>
+        <w:rPr>
+          <w:lang w:val="nl-NL"/>
+        </w:rPr>
+      </w:pPr>
+    </w:p>
+    <w:p>
+      <w:pPr>
+        <w:rPr>
+          <w:lang w:val="nl-NL"/>
+        </w:rPr>
+      </w:pPr>
+    </w:p>
+    <w:p>
+      <w:pPr>
+        <w:rPr>
+          <w:lang w:val="nl-NL"/>
+        </w:rPr>
+      </w:pPr>
+    </w:p>
     <w:p>
       <w:pPr>
         <w:jc w:val="right"/>
+        <w:rPr>
+          <w:lang w:val="nl-NL"/>
+        </w:rPr>
       </w:pPr>
     </w:p>
     <w:p>
       <w:pPr>
         <w:jc w:val="right"/>
+        <w:rPr>
+          <w:lang w:val="nl-NL"/>
+        </w:rPr>
       </w:pPr>
     </w:p>
     <w:p>
       <w:pPr>
         <w:jc w:val="right"/>
+        <w:rPr>
+          <w:lang w:val="nl-NL"/>
+        </w:rPr>
       </w:pPr>
     </w:p>
     <w:p>
       <w:pPr>
         <w:jc w:val="right"/>
+        <w:rPr>
+          <w:lang w:val="nl-NL"/>
+        </w:rPr>
       </w:pPr>
     </w:p>
     <w:p>
       <w:pPr>
         <w:jc w:val="right"/>
+        <w:rPr>
+          <w:lang w:val="nl-NL"/>
+        </w:rPr>
       </w:pPr>
     </w:p>
     <w:p>
       <w:pPr>
         <w:jc w:val="right"/>
+        <w:rPr>
+          <w:lang w:val="nl-NL"/>
+        </w:rPr>
       </w:pPr>
     </w:p>
     <w:p>
       <w:pPr>
         <w:jc w:val="right"/>
+        <w:rPr>
+          <w:lang w:val="nl-NL"/>
+        </w:rPr>
       </w:pPr>
     </w:p>
     <w:p>
       <w:pPr>
         <w:jc w:val="right"/>
+        <w:rPr>
+          <w:lang w:val="nl-NL"/>
+        </w:rPr>
       </w:pPr>
     </w:p>
     <w:p>
       <w:pPr>
         <w:jc w:val="right"/>
+        <w:rPr>
+          <w:lang w:val="nl-NL"/>
+        </w:rPr>
       </w:pPr>
     </w:p>
     <w:p>
       <w:pPr>
         <w:jc w:val="right"/>
+        <w:rPr>
+          <w:lang w:val="nl-NL"/>
+        </w:rPr>
       </w:pPr>
     </w:p>
     <w:p>
       <w:pPr>
         <w:jc w:val="right"/>
+        <w:rPr>
+          <w:lang w:val="nl-NL"/>
+        </w:rPr>
       </w:pPr>
     </w:p>
     <w:p>
       <w:pPr>
         <w:jc w:val="right"/>
+        <w:rPr>
+          <w:lang w:val="nl-NL"/>
+        </w:rPr>
       </w:pPr>
     </w:p>
     <w:p>
       <w:pPr>
         <w:jc w:val="right"/>
+        <w:rPr>
+          <w:lang w:val="nl-NL"/>
+        </w:rPr>
       </w:pPr>
     </w:p>
     <w:p>
       <w:pPr>
         <w:jc w:val="right"/>
+        <w:rPr>
+          <w:lang w:val="nl-NL"/>
+        </w:rPr>
       </w:pPr>
     </w:p>
     <w:p>
       <w:pPr>
         <w:jc w:val="right"/>
+        <w:rPr>
+          <w:lang w:val="nl-NL"/>
+        </w:rPr>
       </w:pPr>
     </w:p>
     <w:p>
       <w:pPr>
         <w:jc w:val="right"/>
-      </w:pPr>
-      <w:proofErr w:type="spellStart"/>
-      <w:r>
-        <w:t>Groep</w:t>
-      </w:r>
-      <w:proofErr w:type="spellEnd"/>
-      <w:r>
-        <w:t xml:space="preserve"> 4</w:t>
+        <w:rPr>
+          <w:lang w:val="nl-NL"/>
+        </w:rPr>
+      </w:pPr>
+      <w:r>
+        <w:rPr>
+          <w:lang w:val="nl-NL"/>
+        </w:rPr>
+        <w:t>Groep 4</w:t>
       </w:r>
     </w:p>
     <w:p>
@@ -154,22 +242,21 @@
     </w:p>
     <w:sdt>
       <w:sdtPr>
+        <w:rPr>
+          <w:rFonts w:asciiTheme="minorHAnsi" w:eastAsiaTheme="minorHAnsi" w:hAnsiTheme="minorHAnsi" w:cstheme="minorBidi"/>
+          <w:b w:val="0"/>
+          <w:bCs w:val="0"/>
+          <w:color w:val="auto"/>
+          <w:sz w:val="22"/>
+          <w:szCs w:val="22"/>
+          <w:lang w:val="en-US"/>
+        </w:rPr>
         <w:id w:val="77982469"/>
         <w:docPartObj>
           <w:docPartGallery w:val="Table of Contents"/>
           <w:docPartUnique/>
         </w:docPartObj>
       </w:sdtPr>
-      <w:sdtEndPr>
-        <w:rPr>
-          <w:rFonts w:asciiTheme="minorHAnsi" w:eastAsiaTheme="minorHAnsi" w:hAnsiTheme="minorHAnsi" w:cstheme="minorBidi"/>
-          <w:b w:val="0"/>
-          <w:bCs w:val="0"/>
-          <w:color w:val="auto"/>
-          <w:sz w:val="22"/>
-          <w:szCs w:val="22"/>
-        </w:rPr>
-      </w:sdtEndPr>
       <w:sdtContent>
         <w:p>
           <w:pPr>
@@ -1092,65 +1179,107 @@
         </w:rPr>
         <w:t xml:space="preserve"> koffiebedrijven zoals </w:t>
       </w:r>
+      <w:r>
+        <w:rPr>
+          <w:lang w:val="nl-NL"/>
+        </w:rPr>
+        <w:t>S</w:t>
+      </w:r>
+      <w:r>
+        <w:rPr>
+          <w:lang w:val="nl-NL"/>
+        </w:rPr>
+        <w:t xml:space="preserve">tarbucks en </w:t>
+      </w:r>
       <w:proofErr w:type="spellStart"/>
       <w:r>
         <w:rPr>
           <w:lang w:val="nl-NL"/>
         </w:rPr>
-        <w:t>starbucks</w:t>
+        <w:t>L</w:t>
+      </w:r>
+      <w:r>
+        <w:rPr>
+          <w:lang w:val="nl-NL"/>
+        </w:rPr>
+        <w:t>avazza</w:t>
       </w:r>
       <w:proofErr w:type="spellEnd"/>
       <w:r>
         <w:rPr>
           <w:lang w:val="nl-NL"/>
         </w:rPr>
-        <w:t xml:space="preserve"> en </w:t>
-      </w:r>
+        <w:t xml:space="preserve"> zijn de grootste concurrenten voor koffieverkoop, met </w:t>
+      </w:r>
+      <w:r>
+        <w:rPr>
+          <w:lang w:val="nl-NL"/>
+        </w:rPr>
+        <w:t xml:space="preserve">een </w:t>
+      </w:r>
+      <w:r>
+        <w:rPr>
+          <w:lang w:val="nl-NL"/>
+        </w:rPr>
+        <w:t xml:space="preserve">steeds meer stijgende </w:t>
+      </w:r>
+      <w:r>
+        <w:rPr>
+          <w:lang w:val="nl-NL"/>
+        </w:rPr>
+        <w:t>omzet</w:t>
+      </w:r>
+      <w:r>
+        <w:rPr>
+          <w:lang w:val="nl-NL"/>
+        </w:rPr>
+        <w:t xml:space="preserve">. </w:t>
+      </w:r>
+    </w:p>
+    <w:p>
+      <w:pPr>
+        <w:rPr>
+          <w:lang w:val="nl-NL"/>
+        </w:rPr>
+      </w:pPr>
       <w:proofErr w:type="spellStart"/>
       <w:r>
         <w:rPr>
           <w:lang w:val="nl-NL"/>
         </w:rPr>
-        <w:t>lavazza</w:t>
+        <w:t>KoffieZO</w:t>
       </w:r>
       <w:proofErr w:type="spellEnd"/>
       <w:r>
         <w:rPr>
           <w:lang w:val="nl-NL"/>
         </w:rPr>
-        <w:t xml:space="preserve"> zijn de grootste concurrenten voor koffieverkoop, met </w:t>
-      </w:r>
-      <w:r>
-        <w:rPr>
-          <w:lang w:val="nl-NL"/>
-        </w:rPr>
-        <w:t xml:space="preserve">een </w:t>
-      </w:r>
-      <w:r>
-        <w:rPr>
-          <w:lang w:val="nl-NL"/>
-        </w:rPr>
-        <w:t xml:space="preserve">steeds meer stijgende </w:t>
-      </w:r>
-      <w:r>
-        <w:rPr>
-          <w:lang w:val="nl-NL"/>
-        </w:rPr>
-        <w:t>omzet</w:t>
-      </w:r>
-      <w:r>
-        <w:rPr>
-          <w:lang w:val="nl-NL"/>
-        </w:rPr>
-        <w:t xml:space="preserve">. </w:t>
-      </w:r>
-    </w:p>
-    <w:p>
-      <w:pPr>
-        <w:rPr>
-          <w:lang w:val="nl-NL"/>
-        </w:rPr>
-      </w:pPr>
+        <w:t xml:space="preserve"> is een middelgrote koffiebrander met een steeds kleiner wordend marktaandeel. </w:t>
+      </w:r>
+      <w:r>
+        <w:rPr>
+          <w:lang w:val="nl-NL"/>
+        </w:rPr>
+        <w:t>I</w:t>
+      </w:r>
+      <w:r>
+        <w:rPr>
+          <w:lang w:val="nl-NL"/>
+        </w:rPr>
+        <w:t xml:space="preserve">n 2000 </w:t>
+      </w:r>
+      <w:r>
+        <w:rPr>
+          <w:lang w:val="nl-NL"/>
+        </w:rPr>
+        <w:t xml:space="preserve">was dit </w:t>
+      </w:r>
+      <w:r>
+        <w:rPr>
+          <w:lang w:val="nl-NL"/>
+        </w:rPr>
+        <w:t xml:space="preserve">nog een aandeel van 7,5% in de nationale consumentenkoffiemarkt. In 2010 was het aandeel nog maar 5,5%. </w:t>
+      </w:r>
       <w:proofErr w:type="spellStart"/>
       <w:r>
         <w:rPr>
@@ -1163,7 +1292,7 @@
         <w:rPr>
           <w:lang w:val="nl-NL"/>
         </w:rPr>
-        <w:t xml:space="preserve"> is een middelgrote koffiebrander met een steeds kleiner wordend marktaandeel. </w:t>
+        <w:t xml:space="preserve"> heeft op dit moment nog een personeelsbestand van 125 personen, waarvan een groot deel in continudienst werkzaam is. Een deel hiervan is werkzaam in de distributie, die geheel met een eigen wagenpark wordt verzorgd. De aankoop van de koffiebonen is geheel in handen van drie kleinzonen van de oprichters, die met hun familie naar Brazilië zijn geëmigreerd. Zij hebben eigen koffieplantages en kopen daarnaast nog in bij uitsluitend Braziliaanse koffieplanters.</w:t>
       </w:r>
     </w:p>
     <w:p>
@@ -1189,6 +1318,240 @@
       </w:r>
       <w:bookmarkEnd w:id="2"/>
     </w:p>
+    <w:tbl>
+      <w:tblPr>
+        <w:tblStyle w:val="Tabelraster"/>
+        <w:tblW w:w="0" w:type="auto"/>
+        <w:tblLook w:val="04A0"/>
+      </w:tblPr>
+      <w:tblGrid>
+        <w:gridCol w:w="4606"/>
+        <w:gridCol w:w="4606"/>
+      </w:tblGrid>
+      <w:tr>
+        <w:tc>
+          <w:tcPr>
+            <w:tcW w:w="4606" w:type="dxa"/>
+          </w:tcPr>
+          <w:p>
+            <w:pPr>
+              <w:rPr>
+                <w:b/>
+              </w:rPr>
+            </w:pPr>
+            <w:r>
+              <w:rPr>
+                <w:b/>
+              </w:rPr>
+              <w:t>Sterktes</w:t>
+            </w:r>
+            <w:r>
+              <w:rPr>
+                <w:b/>
+              </w:rPr>
+              <w:t xml:space="preserve"> (intern)</w:t>
+            </w:r>
+          </w:p>
+          <w:p>
+            <w:pPr>
+              <w:pStyle w:val="Lijstalinea"/>
+              <w:numPr>
+                <w:ilvl w:val="0"/>
+                <w:numId w:val="2"/>
+              </w:numPr>
+              <w:rPr>
+                <w:b/>
+              </w:rPr>
+            </w:pPr>
+            <w:r>
+              <w:t>Traditionele koffiesoorten</w:t>
+            </w:r>
+          </w:p>
+          <w:p>
+            <w:pPr>
+              <w:pStyle w:val="Lijstalinea"/>
+              <w:numPr>
+                <w:ilvl w:val="0"/>
+                <w:numId w:val="2"/>
+              </w:numPr>
+              <w:rPr>
+                <w:b/>
+              </w:rPr>
+            </w:pPr>
+            <w:r>
+              <w:t>5 varianten</w:t>
+            </w:r>
+          </w:p>
+          <w:p>
+            <w:pPr>
+              <w:pStyle w:val="Lijstalinea"/>
+              <w:numPr>
+                <w:ilvl w:val="0"/>
+                <w:numId w:val="2"/>
+              </w:numPr>
+              <w:rPr>
+                <w:b/>
+              </w:rPr>
+            </w:pPr>
+            <w:r>
+              <w:t>Eigen koffiebranderij</w:t>
+            </w:r>
+          </w:p>
+          <w:p/>
+          <w:p/>
+          <w:p/>
+          <w:p/>
+          <w:p/>
+          <w:p/>
+        </w:tc>
+        <w:tc>
+          <w:tcPr>
+            <w:tcW w:w="4606" w:type="dxa"/>
+          </w:tcPr>
+          <w:p>
+            <w:pPr>
+              <w:rPr>
+                <w:b/>
+              </w:rPr>
+            </w:pPr>
+            <w:r>
+              <w:rPr>
+                <w:b/>
+              </w:rPr>
+              <w:t>Zwaktes</w:t>
+            </w:r>
+            <w:r>
+              <w:rPr>
+                <w:b/>
+              </w:rPr>
+              <w:t xml:space="preserve"> (intern)</w:t>
+            </w:r>
+          </w:p>
+          <w:p>
+            <w:pPr>
+              <w:pStyle w:val="Lijstalinea"/>
+              <w:numPr>
+                <w:ilvl w:val="0"/>
+                <w:numId w:val="1"/>
+              </w:numPr>
+            </w:pPr>
+            <w:r>
+              <w:t>Medewerkers beïnvloed door bestaande bedrijfsuitvoering</w:t>
+            </w:r>
+          </w:p>
+        </w:tc>
+      </w:tr>
+      <w:tr>
+        <w:tc>
+          <w:tcPr>
+            <w:tcW w:w="4606" w:type="dxa"/>
+          </w:tcPr>
+          <w:p>
+            <w:r>
+              <w:rPr>
+                <w:b/>
+              </w:rPr>
+              <w:t>Kansen</w:t>
+            </w:r>
+            <w:r>
+              <w:rPr>
+                <w:b/>
+              </w:rPr>
+              <w:t xml:space="preserve"> (extern)</w:t>
+            </w:r>
+          </w:p>
+          <w:p>
+            <w:pPr>
+              <w:pStyle w:val="Lijstalinea"/>
+              <w:numPr>
+                <w:ilvl w:val="0"/>
+                <w:numId w:val="1"/>
+              </w:numPr>
+            </w:pPr>
+            <w:r>
+              <w:t>Jonge koffiedrinkers binnenhalen</w:t>
+            </w:r>
+          </w:p>
+          <w:p>
+            <w:pPr>
+              <w:pStyle w:val="Lijstalinea"/>
+              <w:numPr>
+                <w:ilvl w:val="0"/>
+                <w:numId w:val="1"/>
+              </w:numPr>
+            </w:pPr>
+            <w:r>
+              <w:t xml:space="preserve">Nieuwe frisse ideeën </w:t>
+            </w:r>
+          </w:p>
+          <w:p/>
+          <w:p/>
+          <w:p/>
+          <w:p/>
+          <w:p/>
+        </w:tc>
+        <w:tc>
+          <w:tcPr>
+            <w:tcW w:w="4606" w:type="dxa"/>
+          </w:tcPr>
+          <w:p>
+            <w:pPr>
+              <w:rPr>
+                <w:b/>
+              </w:rPr>
+            </w:pPr>
+            <w:r>
+              <w:rPr>
+                <w:b/>
+              </w:rPr>
+              <w:t>Bedreigingen</w:t>
+            </w:r>
+            <w:r>
+              <w:rPr>
+                <w:b/>
+              </w:rPr>
+              <w:t xml:space="preserve"> (extern)</w:t>
+            </w:r>
+          </w:p>
+          <w:p>
+            <w:pPr>
+              <w:pStyle w:val="Lijstalinea"/>
+              <w:numPr>
+                <w:ilvl w:val="0"/>
+                <w:numId w:val="1"/>
+              </w:numPr>
+            </w:pPr>
+            <w:r>
+              <w:t>Dalend marktaandeel consumentenkoffiemarkt</w:t>
+            </w:r>
+          </w:p>
+          <w:p>
+            <w:pPr>
+              <w:pStyle w:val="Lijstalinea"/>
+              <w:numPr>
+                <w:ilvl w:val="0"/>
+                <w:numId w:val="1"/>
+              </w:numPr>
+            </w:pPr>
+            <w:r>
+              <w:t>Grote internationale concurrentie</w:t>
+            </w:r>
+          </w:p>
+          <w:p>
+            <w:pPr>
+              <w:pStyle w:val="Lijstalinea"/>
+              <w:numPr>
+                <w:ilvl w:val="0"/>
+                <w:numId w:val="1"/>
+              </w:numPr>
+            </w:pPr>
+            <w:r>
+              <w:t>Demografische verschillen beheersen de markt.</w:t>
+            </w:r>
+          </w:p>
+        </w:tc>
+      </w:tr>
+    </w:tbl>
     <w:p>
       <w:pPr>
         <w:rPr>
@@ -1290,6 +1653,7 @@
         <w:rPr>
           <w:lang w:val="nl-NL"/>
         </w:rPr>
+        <w:lastRenderedPageBreak/>
         <w:t>5. Lineair programmeren analyse</w:t>
       </w:r>
       <w:bookmarkEnd w:id="5"/>
@@ -1445,6 +1809,241 @@
     </w:sectPr>
   </w:body>
 </w:document>
+</file>
+
+<file path=word/numbering.xml><?xml version="1.0" encoding="utf-8"?>
+<w:numbering xmlns:ve="http://schemas.openxmlformats.org/markup-compatibility/2006" xmlns:o="urn:schemas-microsoft-com:office:office" xmlns:r="http://schemas.openxmlformats.org/officeDocument/2006/relationships" xmlns:m="http://schemas.openxmlformats.org/officeDocument/2006/math" xmlns:v="urn:schemas-microsoft-com:vml" xmlns:wp="http://schemas.openxmlformats.org/drawingml/2006/wordprocessingDrawing" xmlns:w10="urn:schemas-microsoft-com:office:word" xmlns:w="http://schemas.openxmlformats.org/wordprocessingml/2006/main" xmlns:wne="http://schemas.microsoft.com/office/word/2006/wordml">
+  <w:abstractNum w:abstractNumId="0">
+    <w:nsid w:val="661464DD"/>
+    <w:multiLevelType w:val="hybridMultilevel"/>
+    <w:tmpl w:val="72A4579A"/>
+    <w:lvl w:ilvl="0" w:tplc="761202AA">
+      <w:numFmt w:val="bullet"/>
+      <w:lvlText w:val="-"/>
+      <w:lvlJc w:val="left"/>
+      <w:pPr>
+        <w:ind w:left="720" w:hanging="360"/>
+      </w:pPr>
+      <w:rPr>
+        <w:rFonts w:ascii="Calibri" w:eastAsiaTheme="minorHAnsi" w:hAnsi="Calibri" w:cstheme="minorBidi" w:hint="default"/>
+      </w:rPr>
+    </w:lvl>
+    <w:lvl w:ilvl="1" w:tplc="04130003" w:tentative="1">
+      <w:start w:val="1"/>
+      <w:numFmt w:val="bullet"/>
+      <w:lvlText w:val="o"/>
+      <w:lvlJc w:val="left"/>
+      <w:pPr>
+        <w:ind w:left="1440" w:hanging="360"/>
+      </w:pPr>
+      <w:rPr>
+        <w:rFonts w:ascii="Courier New" w:hAnsi="Courier New" w:cs="Courier New" w:hint="default"/>
+      </w:rPr>
+    </w:lvl>
+    <w:lvl w:ilvl="2" w:tplc="04130005" w:tentative="1">
+      <w:start w:val="1"/>
+      <w:numFmt w:val="bullet"/>
+      <w:lvlText w:val=""/>
+      <w:lvlJc w:val="left"/>
+      <w:pPr>
+        <w:ind w:left="2160" w:hanging="360"/>
+      </w:pPr>
+      <w:rPr>
+        <w:rFonts w:ascii="Wingdings" w:hAnsi="Wingdings" w:hint="default"/>
+      </w:rPr>
+    </w:lvl>
+    <w:lvl w:ilvl="3" w:tplc="04130001" w:tentative="1">
+      <w:start w:val="1"/>
+      <w:numFmt w:val="bullet"/>
+      <w:lvlText w:val=""/>
+      <w:lvlJc w:val="left"/>
+      <w:pPr>
+        <w:ind w:left="2880" w:hanging="360"/>
+      </w:pPr>
+      <w:rPr>
+        <w:rFonts w:ascii="Symbol" w:hAnsi="Symbol" w:hint="default"/>
+      </w:rPr>
+    </w:lvl>
+    <w:lvl w:ilvl="4" w:tplc="04130003" w:tentative="1">
+      <w:start w:val="1"/>
+      <w:numFmt w:val="bullet"/>
+      <w:lvlText w:val="o"/>
+      <w:lvlJc w:val="left"/>
+      <w:pPr>
+        <w:ind w:left="3600" w:hanging="360"/>
+      </w:pPr>
+      <w:rPr>
+        <w:rFonts w:ascii="Courier New" w:hAnsi="Courier New" w:cs="Courier New" w:hint="default"/>
+      </w:rPr>
+    </w:lvl>
+    <w:lvl w:ilvl="5" w:tplc="04130005" w:tentative="1">
+      <w:start w:val="1"/>
+      <w:numFmt w:val="bullet"/>
+      <w:lvlText w:val=""/>
+      <w:lvlJc w:val="left"/>
+      <w:pPr>
+        <w:ind w:left="4320" w:hanging="360"/>
+      </w:pPr>
+      <w:rPr>
+        <w:rFonts w:ascii="Wingdings" w:hAnsi="Wingdings" w:hint="default"/>
+      </w:rPr>
+    </w:lvl>
+    <w:lvl w:ilvl="6" w:tplc="04130001" w:tentative="1">
+      <w:start w:val="1"/>
+      <w:numFmt w:val="bullet"/>
+      <w:lvlText w:val=""/>
+      <w:lvlJc w:val="left"/>
+      <w:pPr>
+        <w:ind w:left="5040" w:hanging="360"/>
+      </w:pPr>
+      <w:rPr>
+        <w:rFonts w:ascii="Symbol" w:hAnsi="Symbol" w:hint="default"/>
+      </w:rPr>
+    </w:lvl>
+    <w:lvl w:ilvl="7" w:tplc="04130003" w:tentative="1">
+      <w:start w:val="1"/>
+      <w:numFmt w:val="bullet"/>
+      <w:lvlText w:val="o"/>
+      <w:lvlJc w:val="left"/>
+      <w:pPr>
+        <w:ind w:left="5760" w:hanging="360"/>
+      </w:pPr>
+      <w:rPr>
+        <w:rFonts w:ascii="Courier New" w:hAnsi="Courier New" w:cs="Courier New" w:hint="default"/>
+      </w:rPr>
+    </w:lvl>
+    <w:lvl w:ilvl="8" w:tplc="04130005" w:tentative="1">
+      <w:start w:val="1"/>
+      <w:numFmt w:val="bullet"/>
+      <w:lvlText w:val=""/>
+      <w:lvlJc w:val="left"/>
+      <w:pPr>
+        <w:ind w:left="6480" w:hanging="360"/>
+      </w:pPr>
+      <w:rPr>
+        <w:rFonts w:ascii="Wingdings" w:hAnsi="Wingdings" w:hint="default"/>
+      </w:rPr>
+    </w:lvl>
+  </w:abstractNum>
+  <w:abstractNum w:abstractNumId="1">
+    <w:nsid w:val="69DD0480"/>
+    <w:multiLevelType w:val="hybridMultilevel"/>
+    <w:tmpl w:val="1E88B942"/>
+    <w:lvl w:ilvl="0" w:tplc="64A2F6E4">
+      <w:numFmt w:val="bullet"/>
+      <w:lvlText w:val="-"/>
+      <w:lvlJc w:val="left"/>
+      <w:pPr>
+        <w:ind w:left="720" w:hanging="360"/>
+      </w:pPr>
+      <w:rPr>
+        <w:rFonts w:ascii="Calibri" w:eastAsiaTheme="minorHAnsi" w:hAnsi="Calibri" w:cstheme="minorBidi" w:hint="default"/>
+      </w:rPr>
+    </w:lvl>
+    <w:lvl w:ilvl="1" w:tplc="04130003" w:tentative="1">
+      <w:start w:val="1"/>
+      <w:numFmt w:val="bullet"/>
+      <w:lvlText w:val="o"/>
+      <w:lvlJc w:val="left"/>
+      <w:pPr>
+        <w:ind w:left="1440" w:hanging="360"/>
+      </w:pPr>
+      <w:rPr>
+        <w:rFonts w:ascii="Courier New" w:hAnsi="Courier New" w:cs="Courier New" w:hint="default"/>
+      </w:rPr>
+    </w:lvl>
+    <w:lvl w:ilvl="2" w:tplc="04130005" w:tentative="1">
+      <w:start w:val="1"/>
+      <w:numFmt w:val="bullet"/>
+      <w:lvlText w:val=""/>
+      <w:lvlJc w:val="left"/>
+      <w:pPr>
+        <w:ind w:left="2160" w:hanging="360"/>
+      </w:pPr>
+      <w:rPr>
+        <w:rFonts w:ascii="Wingdings" w:hAnsi="Wingdings" w:hint="default"/>
+      </w:rPr>
+    </w:lvl>
+    <w:lvl w:ilvl="3" w:tplc="04130001" w:tentative="1">
+      <w:start w:val="1"/>
+      <w:numFmt w:val="bullet"/>
+      <w:lvlText w:val=""/>
+      <w:lvlJc w:val="left"/>
+      <w:pPr>
+        <w:ind w:left="2880" w:hanging="360"/>
+      </w:pPr>
+      <w:rPr>
+        <w:rFonts w:ascii="Symbol" w:hAnsi="Symbol" w:hint="default"/>
+      </w:rPr>
+    </w:lvl>
+    <w:lvl w:ilvl="4" w:tplc="04130003" w:tentative="1">
+      <w:start w:val="1"/>
+      <w:numFmt w:val="bullet"/>
+      <w:lvlText w:val="o"/>
+      <w:lvlJc w:val="left"/>
+      <w:pPr>
+        <w:ind w:left="3600" w:hanging="360"/>
+      </w:pPr>
+      <w:rPr>
+        <w:rFonts w:ascii="Courier New" w:hAnsi="Courier New" w:cs="Courier New" w:hint="default"/>
+      </w:rPr>
+    </w:lvl>
+    <w:lvl w:ilvl="5" w:tplc="04130005" w:tentative="1">
+      <w:start w:val="1"/>
+      <w:numFmt w:val="bullet"/>
+      <w:lvlText w:val=""/>
+      <w:lvlJc w:val="left"/>
+      <w:pPr>
+        <w:ind w:left="4320" w:hanging="360"/>
+      </w:pPr>
+      <w:rPr>
+        <w:rFonts w:ascii="Wingdings" w:hAnsi="Wingdings" w:hint="default"/>
+      </w:rPr>
+    </w:lvl>
+    <w:lvl w:ilvl="6" w:tplc="04130001" w:tentative="1">
+      <w:start w:val="1"/>
+      <w:numFmt w:val="bullet"/>
+      <w:lvlText w:val=""/>
+      <w:lvlJc w:val="left"/>
+      <w:pPr>
+        <w:ind w:left="5040" w:hanging="360"/>
+      </w:pPr>
+      <w:rPr>
+        <w:rFonts w:ascii="Symbol" w:hAnsi="Symbol" w:hint="default"/>
+      </w:rPr>
+    </w:lvl>
+    <w:lvl w:ilvl="7" w:tplc="04130003" w:tentative="1">
+      <w:start w:val="1"/>
+      <w:numFmt w:val="bullet"/>
+      <w:lvlText w:val="o"/>
+      <w:lvlJc w:val="left"/>
+      <w:pPr>
+        <w:ind w:left="5760" w:hanging="360"/>
+      </w:pPr>
+      <w:rPr>
+        <w:rFonts w:ascii="Courier New" w:hAnsi="Courier New" w:cs="Courier New" w:hint="default"/>
+      </w:rPr>
+    </w:lvl>
+    <w:lvl w:ilvl="8" w:tplc="04130005" w:tentative="1">
+      <w:start w:val="1"/>
+      <w:numFmt w:val="bullet"/>
+      <w:lvlText w:val=""/>
+      <w:lvlJc w:val="left"/>
+      <w:pPr>
+        <w:ind w:left="6480" w:hanging="360"/>
+      </w:pPr>
+      <w:rPr>
+        <w:rFonts w:ascii="Wingdings" w:hAnsi="Wingdings" w:hint="default"/>
+      </w:rPr>
+    </w:lvl>
+  </w:abstractNum>
+  <w:num w:numId="1">
+    <w:abstractNumId w:val="0"/>
+  </w:num>
+  <w:num w:numId="2">
+    <w:abstractNumId w:val="1"/>
+  </w:num>
+</w:numbering>
 </file>
 
 <file path=word/styles.xml><?xml version="1.0" encoding="utf-8"?>
@@ -1860,6 +2459,49 @@
       <w:color w:val="000000" w:themeColor="text1"/>
     </w:rPr>
   </w:style>
+  <w:style w:type="table" w:styleId="Tabelraster">
+    <w:name w:val="Table Grid"/>
+    <w:basedOn w:val="Standaardtabel"/>
+    <w:uiPriority w:val="59"/>
+    <w:rsid w:val="00481234"/>
+    <w:pPr>
+      <w:spacing w:after="0" w:line="240" w:lineRule="auto"/>
+    </w:pPr>
+    <w:rPr>
+      <w:lang w:val="nl-NL"/>
+    </w:rPr>
+    <w:tblPr>
+      <w:tblInd w:w="0" w:type="dxa"/>
+      <w:tblBorders>
+        <w:top w:val="single" w:sz="4" w:space="0" w:color="auto"/>
+        <w:left w:val="single" w:sz="4" w:space="0" w:color="auto"/>
+        <w:bottom w:val="single" w:sz="4" w:space="0" w:color="auto"/>
+        <w:right w:val="single" w:sz="4" w:space="0" w:color="auto"/>
+        <w:insideH w:val="single" w:sz="4" w:space="0" w:color="auto"/>
+        <w:insideV w:val="single" w:sz="4" w:space="0" w:color="auto"/>
+      </w:tblBorders>
+      <w:tblCellMar>
+        <w:top w:w="0" w:type="dxa"/>
+        <w:left w:w="108" w:type="dxa"/>
+        <w:bottom w:w="0" w:type="dxa"/>
+        <w:right w:w="108" w:type="dxa"/>
+      </w:tblCellMar>
+    </w:tblPr>
+  </w:style>
+  <w:style w:type="paragraph" w:styleId="Lijstalinea">
+    <w:name w:val="List Paragraph"/>
+    <w:basedOn w:val="Standaard"/>
+    <w:uiPriority w:val="34"/>
+    <w:qFormat/>
+    <w:rsid w:val="00481234"/>
+    <w:pPr>
+      <w:ind w:left="720"/>
+      <w:contextualSpacing/>
+    </w:pPr>
+    <w:rPr>
+      <w:lang w:val="nl-NL"/>
+    </w:rPr>
+  </w:style>
 </w:styles>
 </file>
 
@@ -2151,7 +2793,7 @@
 </file>
 
 <file path=customXml/itemProps1.xml><?xml version="1.0" encoding="utf-8"?>
-<ds:datastoreItem xmlns:ds="http://schemas.openxmlformats.org/officeDocument/2006/customXml" ds:itemID="{770A8A2D-C50C-4B4F-97F8-649ED30D0444}">
+<ds:datastoreItem xmlns:ds="http://schemas.openxmlformats.org/officeDocument/2006/customXml" ds:itemID="{E213A39B-FD54-459B-AA77-7515DBC0C10E}">
   <ds:schemaRefs>
     <ds:schemaRef ds:uri="http://schemas.openxmlformats.org/officeDocument/2006/bibliography"/>
   </ds:schemaRefs>

</xml_diff>

<commit_message>
Gantt chart opdracht 4
</commit_message>
<xml_diff>
--- a/Casus IF5.docx
+++ b/Casus IF5.docx
@@ -1610,7 +1610,13 @@
         <w:rPr>
           <w:lang w:val="nl-NL"/>
         </w:rPr>
-        <w:t>Gannt</w:t>
+        <w:t>Gant</w:t>
+      </w:r>
+      <w:r>
+        <w:rPr>
+          <w:lang w:val="nl-NL"/>
+        </w:rPr>
+        <w:t>t</w:t>
       </w:r>
       <w:proofErr w:type="spellEnd"/>
       <w:r>
@@ -1913,7 +1919,10 @@
           </w:tcPr>
           <w:p>
             <w:r>
-              <w:t>55 weken</w:t>
+              <w:t>3</w:t>
+            </w:r>
+            <w:r>
+              <w:t>5 weken</w:t>
             </w:r>
           </w:p>
         </w:tc>
@@ -2039,7 +2048,10 @@
           </w:tcPr>
           <w:p>
             <w:r>
-              <w:t>55 weken</w:t>
+              <w:t>3</w:t>
+            </w:r>
+            <w:r>
+              <w:t>5 weken</w:t>
             </w:r>
           </w:p>
         </w:tc>
@@ -2071,6 +2083,48 @@
           </w:tcPr>
           <w:p>
             <w:r>
+              <w:t>Wachten tot transport naar aarde in de buurt is om reclamecampagne te beginnen</w:t>
+            </w:r>
+          </w:p>
+        </w:tc>
+        <w:tc>
+          <w:tcPr>
+            <w:tcW w:w="1134" w:type="dxa"/>
+          </w:tcPr>
+          <w:p>
+            <w:r>
+              <w:t>30 weken</w:t>
+            </w:r>
+          </w:p>
+        </w:tc>
+        <w:tc>
+          <w:tcPr>
+            <w:tcW w:w="2097" w:type="dxa"/>
+          </w:tcPr>
+          <w:p>
+            <w:r>
+              <w:t>E</w:t>
+            </w:r>
+          </w:p>
+        </w:tc>
+      </w:tr>
+      <w:tr>
+        <w:tc>
+          <w:tcPr>
+            <w:tcW w:w="959" w:type="dxa"/>
+          </w:tcPr>
+          <w:p>
+            <w:r>
+              <w:t>H</w:t>
+            </w:r>
+          </w:p>
+        </w:tc>
+        <w:tc>
+          <w:tcPr>
+            <w:tcW w:w="5386" w:type="dxa"/>
+          </w:tcPr>
+          <w:p>
+            <w:r>
               <w:t>Reclamecampagne op aarde</w:t>
             </w:r>
           </w:p>
@@ -2091,7 +2145,7 @@
           </w:tcPr>
           <w:p>
             <w:r>
-              <w:t>E</w:t>
+              <w:t>G</w:t>
             </w:r>
           </w:p>
         </w:tc>
@@ -2099,10 +2153,157 @@
     </w:tbl>
     <w:p>
       <w:pPr>
-        <w:rPr>
-          <w:lang w:val="nl-NL"/>
-        </w:rPr>
-      </w:pPr>
+        <w:ind w:left="-1134"/>
+        <w:rPr>
+          <w:lang w:val="nl-NL"/>
+        </w:rPr>
+      </w:pPr>
+    </w:p>
+    <w:p>
+      <w:pPr>
+        <w:keepNext/>
+        <w:ind w:left="-1134"/>
+      </w:pPr>
+      <w:r>
+        <w:rPr>
+          <w:noProof/>
+        </w:rPr>
+        <w:drawing>
+          <wp:inline distT="0" distB="0" distL="0" distR="0">
+            <wp:extent cx="7290588" cy="1817580"/>
+            <wp:effectExtent l="19050" t="0" r="5562" b="0"/>
+            <wp:docPr id="11" name="Afbeelding 11"/>
+            <wp:cNvGraphicFramePr>
+              <a:graphicFrameLocks xmlns:a="http://schemas.openxmlformats.org/drawingml/2006/main" noChangeAspect="1"/>
+            </wp:cNvGraphicFramePr>
+            <a:graphic xmlns:a="http://schemas.openxmlformats.org/drawingml/2006/main">
+              <a:graphicData uri="http://schemas.openxmlformats.org/drawingml/2006/picture">
+                <pic:pic xmlns:pic="http://schemas.openxmlformats.org/drawingml/2006/picture">
+                  <pic:nvPicPr>
+                    <pic:cNvPr id="0" name="Picture 11"/>
+                    <pic:cNvPicPr>
+                      <a:picLocks noChangeAspect="1" noChangeArrowheads="1"/>
+                    </pic:cNvPicPr>
+                  </pic:nvPicPr>
+                  <pic:blipFill>
+                    <a:blip r:embed="rId6" cstate="print"/>
+                    <a:srcRect/>
+                    <a:stretch>
+                      <a:fillRect/>
+                    </a:stretch>
+                  </pic:blipFill>
+                  <pic:spPr bwMode="auto">
+                    <a:xfrm>
+                      <a:off x="0" y="0"/>
+                      <a:ext cx="7294418" cy="1818535"/>
+                    </a:xfrm>
+                    <a:prstGeom prst="rect">
+                      <a:avLst/>
+                    </a:prstGeom>
+                    <a:noFill/>
+                    <a:ln w="9525">
+                      <a:noFill/>
+                      <a:miter lim="800000"/>
+                      <a:headEnd/>
+                      <a:tailEnd/>
+                    </a:ln>
+                  </pic:spPr>
+                </pic:pic>
+              </a:graphicData>
+            </a:graphic>
+          </wp:inline>
+        </w:drawing>
+      </w:r>
+    </w:p>
+    <w:p>
+      <w:pPr>
+        <w:pStyle w:val="Bijschrift"/>
+        <w:rPr>
+          <w:lang w:val="nl-NL"/>
+        </w:rPr>
+      </w:pPr>
+      <w:r>
+        <w:rPr>
+          <w:lang w:val="nl-NL"/>
+        </w:rPr>
+        <w:t xml:space="preserve">Figuur </w:t>
+      </w:r>
+      <w:r>
+        <w:fldChar w:fldCharType="begin"/>
+      </w:r>
+      <w:r>
+        <w:rPr>
+          <w:lang w:val="nl-NL"/>
+        </w:rPr>
+        <w:instrText xml:space="preserve"> SEQ Figuur \* ARABIC </w:instrText>
+      </w:r>
+      <w:r>
+        <w:fldChar w:fldCharType="separate"/>
+      </w:r>
+      <w:r>
+        <w:rPr>
+          <w:noProof/>
+          <w:lang w:val="nl-NL"/>
+        </w:rPr>
+        <w:t>1</w:t>
+      </w:r>
+      <w:r>
+        <w:fldChar w:fldCharType="end"/>
+      </w:r>
+      <w:r>
+        <w:rPr>
+          <w:lang w:val="nl-NL"/>
+        </w:rPr>
+        <w:t xml:space="preserve">: </w:t>
+      </w:r>
+      <w:proofErr w:type="spellStart"/>
+      <w:r>
+        <w:rPr>
+          <w:lang w:val="nl-NL"/>
+        </w:rPr>
+        <w:t>Gantt</w:t>
+      </w:r>
+      <w:proofErr w:type="spellEnd"/>
+      <w:r>
+        <w:rPr>
+          <w:lang w:val="nl-NL"/>
+        </w:rPr>
+        <w:t xml:space="preserve"> </w:t>
+      </w:r>
+      <w:proofErr w:type="spellStart"/>
+      <w:r>
+        <w:rPr>
+          <w:lang w:val="nl-NL"/>
+        </w:rPr>
+        <w:t>chart</w:t>
+      </w:r>
+      <w:proofErr w:type="spellEnd"/>
+      <w:r>
+        <w:rPr>
+          <w:lang w:val="nl-NL"/>
+        </w:rPr>
+        <w:t xml:space="preserve"> van het </w:t>
+      </w:r>
+      <w:proofErr w:type="spellStart"/>
+      <w:r>
+        <w:rPr>
+          <w:lang w:val="nl-NL"/>
+        </w:rPr>
+        <w:t>SpaceCoffee</w:t>
+      </w:r>
+      <w:proofErr w:type="spellEnd"/>
+      <w:r>
+        <w:rPr>
+          <w:lang w:val="nl-NL"/>
+        </w:rPr>
+        <w:t>™</w:t>
+      </w:r>
+      <w:r>
+        <w:rPr>
+          <w:lang w:val="nl-NL"/>
+        </w:rPr>
+        <w:t xml:space="preserve"> project, verkort om leesbaar te zijn op 1 pagina.</w:t>
+      </w:r>
     </w:p>
     <w:p>
       <w:pPr>
@@ -2973,6 +3174,25 @@
       <w:spacing w:after="0" w:line="240" w:lineRule="auto"/>
     </w:pPr>
   </w:style>
+  <w:style w:type="paragraph" w:styleId="Bijschrift">
+    <w:name w:val="caption"/>
+    <w:basedOn w:val="Standaard"/>
+    <w:next w:val="Standaard"/>
+    <w:uiPriority w:val="35"/>
+    <w:unhideWhenUsed/>
+    <w:qFormat/>
+    <w:rsid w:val="00386720"/>
+    <w:pPr>
+      <w:spacing w:line="240" w:lineRule="auto"/>
+    </w:pPr>
+    <w:rPr>
+      <w:b/>
+      <w:bCs/>
+      <w:color w:val="4F81BD" w:themeColor="accent1"/>
+      <w:sz w:val="18"/>
+      <w:szCs w:val="18"/>
+    </w:rPr>
+  </w:style>
 </w:styles>
 </file>
 
@@ -3264,7 +3484,7 @@
 </file>
 
 <file path=customXml/itemProps1.xml><?xml version="1.0" encoding="utf-8"?>
-<ds:datastoreItem xmlns:ds="http://schemas.openxmlformats.org/officeDocument/2006/customXml" ds:itemID="{0DE43AAE-6675-4624-BF78-574D25191927}">
+<ds:datastoreItem xmlns:ds="http://schemas.openxmlformats.org/officeDocument/2006/customXml" ds:itemID="{86405040-02B5-4C2B-990C-A8BA8D5462EF}">
   <ds:schemaRefs>
     <ds:schemaRef ds:uri="http://schemas.openxmlformats.org/officeDocument/2006/bibliography"/>
   </ds:schemaRefs>

</xml_diff>